<commit_message>
Completed some validation fucntions
</commit_message>
<xml_diff>
--- a/91896 Testing.docx
+++ b/91896 Testing.docx
@@ -44,13 +44,13 @@
         <w:tblLook w:val="0420" w:firstRow="1" w:lastRow="0" w:firstColumn="0" w:lastColumn="0" w:noHBand="0" w:noVBand="1"/>
       </w:tblPr>
       <w:tblGrid>
-        <w:gridCol w:w="1992"/>
-        <w:gridCol w:w="1992"/>
-        <w:gridCol w:w="1992"/>
-        <w:gridCol w:w="1993"/>
-        <w:gridCol w:w="1993"/>
-        <w:gridCol w:w="1993"/>
-        <w:gridCol w:w="1993"/>
+        <w:gridCol w:w="1904"/>
+        <w:gridCol w:w="1893"/>
+        <w:gridCol w:w="1896"/>
+        <w:gridCol w:w="1888"/>
+        <w:gridCol w:w="2090"/>
+        <w:gridCol w:w="2352"/>
+        <w:gridCol w:w="1925"/>
       </w:tblGrid>
       <w:tr>
         <w:trPr>
@@ -76,14 +76,7 @@
                 <w:sz w:val="28"/>
                 <w:szCs w:val="28"/>
               </w:rPr>
-              <w:t xml:space="preserve">NAME </w:t>
-            </w:r>
-            <w:r>
-              <w:rPr>
-                <w:sz w:val="28"/>
-                <w:szCs w:val="28"/>
-              </w:rPr>
-              <w:t>Function/ Feature</w:t>
+              <w:t>Menu Function:</w:t>
             </w:r>
           </w:p>
           <w:p/>
@@ -169,52 +162,77 @@
           <w:tcPr>
             <w:tcW w:w="1992" w:type="dxa"/>
           </w:tcPr>
-          <w:p/>
-        </w:tc>
-        <w:tc>
-          <w:tcPr>
-            <w:tcW w:w="1992" w:type="dxa"/>
-          </w:tcPr>
-          <w:p/>
-        </w:tc>
-        <w:tc>
-          <w:tcPr>
-            <w:tcW w:w="1992" w:type="dxa"/>
-          </w:tcPr>
-          <w:p>
-            <w:proofErr w:type="gramStart"/>
-            <w:r>
-              <w:t>Expected,  Boundary</w:t>
-            </w:r>
-            <w:proofErr w:type="gramEnd"/>
-            <w:r>
-              <w:t>, or Invalid</w:t>
-            </w:r>
-          </w:p>
-        </w:tc>
-        <w:tc>
-          <w:tcPr>
-            <w:tcW w:w="1993" w:type="dxa"/>
-          </w:tcPr>
-          <w:p/>
-        </w:tc>
-        <w:tc>
-          <w:tcPr>
-            <w:tcW w:w="1993" w:type="dxa"/>
-          </w:tcPr>
-          <w:p/>
-        </w:tc>
-        <w:tc>
-          <w:tcPr>
-            <w:tcW w:w="1993" w:type="dxa"/>
-          </w:tcPr>
-          <w:p/>
-        </w:tc>
-        <w:tc>
-          <w:tcPr>
-            <w:tcW w:w="1993" w:type="dxa"/>
-          </w:tcPr>
-          <w:p/>
+          <w:p>
+            <w:r>
+              <w:t>17/6/2025</w:t>
+            </w:r>
+          </w:p>
+        </w:tc>
+        <w:tc>
+          <w:tcPr>
+            <w:tcW w:w="1992" w:type="dxa"/>
+          </w:tcPr>
+          <w:p>
+            <w:r>
+              <w:t>The menu, in the menu function, and whether it appears correctly</w:t>
+            </w:r>
+          </w:p>
+        </w:tc>
+        <w:tc>
+          <w:tcPr>
+            <w:tcW w:w="1992" w:type="dxa"/>
+          </w:tcPr>
+          <w:p>
+            <w:r>
+              <w:t>Expected</w:t>
+            </w:r>
+          </w:p>
+        </w:tc>
+        <w:tc>
+          <w:tcPr>
+            <w:tcW w:w="1993" w:type="dxa"/>
+          </w:tcPr>
+          <w:p>
+            <w:r>
+              <w:t>I ran the function</w:t>
+            </w:r>
+          </w:p>
+        </w:tc>
+        <w:tc>
+          <w:tcPr>
+            <w:tcW w:w="1993" w:type="dxa"/>
+          </w:tcPr>
+          <w:p>
+            <w:r>
+              <w:t>It is supposed to display all the choices on one page (one easygui.buttonbox). And then allow the user to select what they would like to do</w:t>
+            </w:r>
+          </w:p>
+        </w:tc>
+        <w:tc>
+          <w:tcPr>
+            <w:tcW w:w="1993" w:type="dxa"/>
+          </w:tcPr>
+          <w:p>
+            <w:r>
+              <w:t>It does not run and nothing appears</w:t>
+            </w:r>
+          </w:p>
+        </w:tc>
+        <w:tc>
+          <w:tcPr>
+            <w:tcW w:w="1993" w:type="dxa"/>
+          </w:tcPr>
+          <w:p>
+            <w:r>
+              <w:t>I realised that I had to call the menu function first by adding ‘</w:t>
+            </w:r>
+            <w:r>
+              <w:t>menu (</w:t>
+            </w:r>
+            <w:r>
+              <w:t>)’</w:t>
+            </w:r>
+          </w:p>
         </w:tc>
       </w:tr>
       <w:tr>
@@ -225,43 +243,71 @@
           <w:tcPr>
             <w:tcW w:w="1992" w:type="dxa"/>
           </w:tcPr>
-          <w:p/>
-        </w:tc>
-        <w:tc>
-          <w:tcPr>
-            <w:tcW w:w="1992" w:type="dxa"/>
-          </w:tcPr>
-          <w:p/>
-        </w:tc>
-        <w:tc>
-          <w:tcPr>
-            <w:tcW w:w="1992" w:type="dxa"/>
-          </w:tcPr>
-          <w:p/>
-        </w:tc>
-        <w:tc>
-          <w:tcPr>
-            <w:tcW w:w="1993" w:type="dxa"/>
-          </w:tcPr>
-          <w:p/>
-        </w:tc>
-        <w:tc>
-          <w:tcPr>
-            <w:tcW w:w="1993" w:type="dxa"/>
-          </w:tcPr>
-          <w:p/>
-        </w:tc>
-        <w:tc>
-          <w:tcPr>
-            <w:tcW w:w="1993" w:type="dxa"/>
-          </w:tcPr>
-          <w:p/>
-        </w:tc>
-        <w:tc>
-          <w:tcPr>
-            <w:tcW w:w="1993" w:type="dxa"/>
-          </w:tcPr>
-          <w:p/>
+          <w:p>
+            <w:r>
+              <w:t>17/6/2025</w:t>
+            </w:r>
+          </w:p>
+        </w:tc>
+        <w:tc>
+          <w:tcPr>
+            <w:tcW w:w="1992" w:type="dxa"/>
+          </w:tcPr>
+          <w:p>
+            <w:r>
+              <w:t>Whether the menu displays all the choices on one page.</w:t>
+            </w:r>
+          </w:p>
+        </w:tc>
+        <w:tc>
+          <w:tcPr>
+            <w:tcW w:w="1992" w:type="dxa"/>
+          </w:tcPr>
+          <w:p>
+            <w:r>
+              <w:t>Expected</w:t>
+            </w:r>
+          </w:p>
+        </w:tc>
+        <w:tc>
+          <w:tcPr>
+            <w:tcW w:w="1993" w:type="dxa"/>
+          </w:tcPr>
+          <w:p>
+            <w:r>
+              <w:t>I ran the program</w:t>
+            </w:r>
+          </w:p>
+        </w:tc>
+        <w:tc>
+          <w:tcPr>
+            <w:tcW w:w="1993" w:type="dxa"/>
+          </w:tcPr>
+          <w:p>
+            <w:r>
+              <w:t>I expect each choice to appear on the menu page all at the same time</w:t>
+            </w:r>
+          </w:p>
+        </w:tc>
+        <w:tc>
+          <w:tcPr>
+            <w:tcW w:w="1993" w:type="dxa"/>
+          </w:tcPr>
+          <w:p>
+            <w:r>
+              <w:t>Each choice is displayed individually on different pages, forcing the user to click through to access certain choices.</w:t>
+            </w:r>
+          </w:p>
+        </w:tc>
+        <w:tc>
+          <w:tcPr>
+            <w:tcW w:w="1993" w:type="dxa"/>
+          </w:tcPr>
+          <w:p>
+            <w:r>
+              <w:t>I had to make all the code in the function align in one line and remove the indentation, as the indentation was causing the menu buttonbox to loop and display each choice on its own page</w:t>
+            </w:r>
+          </w:p>
         </w:tc>
       </w:tr>
       <w:tr>
@@ -269,43 +315,78 @@
           <w:tcPr>
             <w:tcW w:w="1992" w:type="dxa"/>
           </w:tcPr>
-          <w:p/>
-        </w:tc>
-        <w:tc>
-          <w:tcPr>
-            <w:tcW w:w="1992" w:type="dxa"/>
-          </w:tcPr>
-          <w:p/>
-        </w:tc>
-        <w:tc>
-          <w:tcPr>
-            <w:tcW w:w="1992" w:type="dxa"/>
-          </w:tcPr>
-          <w:p/>
-        </w:tc>
-        <w:tc>
-          <w:tcPr>
-            <w:tcW w:w="1993" w:type="dxa"/>
-          </w:tcPr>
-          <w:p/>
-        </w:tc>
-        <w:tc>
-          <w:tcPr>
-            <w:tcW w:w="1993" w:type="dxa"/>
-          </w:tcPr>
-          <w:p/>
-        </w:tc>
-        <w:tc>
-          <w:tcPr>
-            <w:tcW w:w="1993" w:type="dxa"/>
-          </w:tcPr>
-          <w:p/>
-        </w:tc>
-        <w:tc>
-          <w:tcPr>
-            <w:tcW w:w="1993" w:type="dxa"/>
-          </w:tcPr>
-          <w:p/>
+          <w:p>
+            <w:r>
+              <w:lastRenderedPageBreak/>
+              <w:t>1</w:t>
+            </w:r>
+            <w:r>
+              <w:t>8</w:t>
+            </w:r>
+            <w:r>
+              <w:t>/6/2025</w:t>
+            </w:r>
+          </w:p>
+        </w:tc>
+        <w:tc>
+          <w:tcPr>
+            <w:tcW w:w="1992" w:type="dxa"/>
+          </w:tcPr>
+          <w:p>
+            <w:r>
+              <w:t>I am testing if my logout function correctly exits the program if the user wants to log out.</w:t>
+            </w:r>
+          </w:p>
+        </w:tc>
+        <w:tc>
+          <w:tcPr>
+            <w:tcW w:w="1992" w:type="dxa"/>
+          </w:tcPr>
+          <w:p>
+            <w:r>
+              <w:t>Expected</w:t>
+            </w:r>
+          </w:p>
+        </w:tc>
+        <w:tc>
+          <w:tcPr>
+            <w:tcW w:w="1993" w:type="dxa"/>
+          </w:tcPr>
+          <w:p>
+            <w:r>
+              <w:t>Pressing the log out button</w:t>
+            </w:r>
+          </w:p>
+        </w:tc>
+        <w:tc>
+          <w:tcPr>
+            <w:tcW w:w="1993" w:type="dxa"/>
+          </w:tcPr>
+          <w:p>
+            <w:r>
+              <w:t>The logout function allows the user to exit, and quits the program</w:t>
+            </w:r>
+          </w:p>
+        </w:tc>
+        <w:tc>
+          <w:tcPr>
+            <w:tcW w:w="1993" w:type="dxa"/>
+          </w:tcPr>
+          <w:p>
+            <w:r>
+              <w:t>Instead when the user confirms that they want to exit, the main menu still appears</w:t>
+            </w:r>
+          </w:p>
+        </w:tc>
+        <w:tc>
+          <w:tcPr>
+            <w:tcW w:w="1993" w:type="dxa"/>
+          </w:tcPr>
+          <w:p>
+            <w:r>
+              <w:t>I had to at () these brackets at the end of the inbuilt python exit() function. Now it allows the user to correctly exit</w:t>
+            </w:r>
+          </w:p>
         </w:tc>
       </w:tr>
       <w:tr>
@@ -316,43 +397,84 @@
           <w:tcPr>
             <w:tcW w:w="1992" w:type="dxa"/>
           </w:tcPr>
-          <w:p/>
-        </w:tc>
-        <w:tc>
-          <w:tcPr>
-            <w:tcW w:w="1992" w:type="dxa"/>
-          </w:tcPr>
-          <w:p/>
-        </w:tc>
-        <w:tc>
-          <w:tcPr>
-            <w:tcW w:w="1992" w:type="dxa"/>
-          </w:tcPr>
-          <w:p/>
-        </w:tc>
-        <w:tc>
-          <w:tcPr>
-            <w:tcW w:w="1993" w:type="dxa"/>
-          </w:tcPr>
-          <w:p/>
-        </w:tc>
-        <w:tc>
-          <w:tcPr>
-            <w:tcW w:w="1993" w:type="dxa"/>
-          </w:tcPr>
-          <w:p/>
-        </w:tc>
-        <w:tc>
-          <w:tcPr>
-            <w:tcW w:w="1993" w:type="dxa"/>
-          </w:tcPr>
-          <w:p/>
-        </w:tc>
-        <w:tc>
-          <w:tcPr>
-            <w:tcW w:w="1993" w:type="dxa"/>
-          </w:tcPr>
-          <w:p/>
+          <w:p>
+            <w:r>
+              <w:t>18/6/2025</w:t>
+            </w:r>
+          </w:p>
+        </w:tc>
+        <w:tc>
+          <w:tcPr>
+            <w:tcW w:w="1992" w:type="dxa"/>
+          </w:tcPr>
+          <w:p>
+            <w:r>
+              <w:t>I am testing if my program will output a task correctly</w:t>
+            </w:r>
+          </w:p>
+        </w:tc>
+        <w:tc>
+          <w:tcPr>
+            <w:tcW w:w="1992" w:type="dxa"/>
+          </w:tcPr>
+          <w:p>
+            <w:r>
+              <w:t>Expected</w:t>
+            </w:r>
+          </w:p>
+        </w:tc>
+        <w:tc>
+          <w:tcPr>
+            <w:tcW w:w="1993" w:type="dxa"/>
+          </w:tcPr>
+          <w:p>
+            <w:r>
+              <w:t>Running the program</w:t>
+            </w:r>
+          </w:p>
+        </w:tc>
+        <w:tc>
+          <w:tcPr>
+            <w:tcW w:w="1993" w:type="dxa"/>
+          </w:tcPr>
+          <w:p>
+            <w:r>
+              <w:t>The program should correctly output the task and its relevant information</w:t>
+            </w:r>
+          </w:p>
+        </w:tc>
+        <w:tc>
+          <w:tcPr>
+            <w:tcW w:w="1993" w:type="dxa"/>
+          </w:tcPr>
+          <w:p>
+            <w:r>
+              <w:t xml:space="preserve">The program gives me a syntax error </w:t>
+            </w:r>
+            <w:r>
+              <w:t>output = [f"--- {tasks[task_id]["Title"]} ---"]</w:t>
+            </w:r>
+          </w:p>
+          <w:p>
+            <w:r>
+              <w:t xml:space="preserve">                                     ^^^^^</w:t>
+            </w:r>
+          </w:p>
+          <w:p>
+            <w:r>
+              <w:t>SyntaxError: f-string: unmatched '['</w:t>
+            </w:r>
+          </w:p>
+        </w:tc>
+        <w:tc>
+          <w:tcPr>
+            <w:tcW w:w="1993" w:type="dxa"/>
+          </w:tcPr>
+          <w:p>
+            <w:r>
+              <w:t>The fix was that I had to replace the double quotation marks around the title for single quotation marks</w:t>
+            </w:r>
+          </w:p>
         </w:tc>
       </w:tr>
       <w:tr>
@@ -797,6 +919,7 @@
                 <w:sz w:val="28"/>
                 <w:szCs w:val="28"/>
               </w:rPr>
+              <w:lastRenderedPageBreak/>
               <w:t xml:space="preserve">NAME </w:t>
             </w:r>
             <w:r>
@@ -1542,7 +1665,7 @@
     </w:tbl>
     <w:p/>
     <w:sectPr>
-      <w:headerReference w:type="default" r:id="rId6"/>
+      <w:headerReference w:type="default" r:id="rId9"/>
       <w:pgSz w:w="16838" w:h="11906" w:orient="landscape"/>
       <w:pgMar w:top="1440" w:right="1440" w:bottom="1440" w:left="1440" w:header="708" w:footer="708" w:gutter="0"/>
       <w:cols w:space="708"/>
@@ -2222,6 +2345,7 @@
   <w:style w:type="character" w:default="1" w:styleId="DefaultParagraphFont">
     <w:name w:val="Default Paragraph Font"/>
     <w:uiPriority w:val="1"/>
+    <w:semiHidden/>
     <w:unhideWhenUsed/>
   </w:style>
   <w:style w:type="table" w:default="1" w:styleId="TableNormal">
@@ -2960,6 +3084,15 @@
 </file>
 
 <file path=customXml/item1.xml><?xml version="1.0" encoding="utf-8"?>
+<?mso-contentType ?>
+<FormTemplates xmlns="http://schemas.microsoft.com/sharepoint/v3/contenttype/forms">
+  <Display>DocumentLibraryForm</Display>
+  <Edit>DocumentLibraryForm</Edit>
+  <New>DocumentLibraryForm</New>
+</FormTemplates>
+</file>
+
+<file path=customXml/item2.xml><?xml version="1.0" encoding="utf-8"?>
 <ct:contentTypeSchema xmlns:ct="http://schemas.microsoft.com/office/2006/metadata/contentType" xmlns:ma="http://schemas.microsoft.com/office/2006/metadata/properties/metaAttributes" ct:_="" ma:_="" ma:contentTypeName="Document" ma:contentTypeID="0x0101007E8B0F3A3D93E84AB524F8279E19E7B7" ma:contentTypeVersion="11" ma:contentTypeDescription="Create a new document." ma:contentTypeScope="" ma:versionID="857d14907125e99ca9f435da587db4e2">
   <xsd:schema xmlns:xsd="http://www.w3.org/2001/XMLSchema" xmlns:xs="http://www.w3.org/2001/XMLSchema" xmlns:p="http://schemas.microsoft.com/office/2006/metadata/properties" xmlns:ns2="123be271-b045-42f2-9f8f-350d6f8ef38d" xmlns:ns3="36c75000-58b1-48ef-889f-834f55adc240" targetNamespace="http://schemas.microsoft.com/office/2006/metadata/properties" ma:root="true" ma:fieldsID="2b82e7a265a00a58c708e3a9a583fdbf" ns2:_="" ns3:_="">
     <xsd:import namespace="123be271-b045-42f2-9f8f-350d6f8ef38d"/>
@@ -3154,15 +3287,6 @@
 </ct:contentTypeSchema>
 </file>
 
-<file path=customXml/item2.xml><?xml version="1.0" encoding="utf-8"?>
-<?mso-contentType ?>
-<FormTemplates xmlns="http://schemas.microsoft.com/sharepoint/v3/contenttype/forms">
-  <Display>DocumentLibraryForm</Display>
-  <Edit>DocumentLibraryForm</Edit>
-  <New>DocumentLibraryForm</New>
-</FormTemplates>
-</file>
-
 <file path=customXml/item3.xml><?xml version="1.0" encoding="utf-8"?>
 <p:properties xmlns:p="http://schemas.microsoft.com/office/2006/metadata/properties" xmlns:xsi="http://www.w3.org/2001/XMLSchema-instance" xmlns:pc="http://schemas.microsoft.com/office/infopath/2007/PartnerControls">
   <documentManagement>
@@ -3175,13 +3299,39 @@
 </file>
 
 <file path=customXml/itemProps1.xml><?xml version="1.0" encoding="utf-8"?>
-<ds:datastoreItem xmlns:ds="http://schemas.openxmlformats.org/officeDocument/2006/customXml" ds:itemID="{1A2AD3AA-B754-4655-957F-F1B126635C66}"/>
+<ds:datastoreItem xmlns:ds="http://schemas.openxmlformats.org/officeDocument/2006/customXml" ds:itemID="{1D738709-4E75-423A-A58E-A367BEE6EA78}">
+  <ds:schemaRefs>
+    <ds:schemaRef ds:uri="http://schemas.microsoft.com/sharepoint/v3/contenttype/forms"/>
+  </ds:schemaRefs>
+</ds:datastoreItem>
 </file>
 
 <file path=customXml/itemProps2.xml><?xml version="1.0" encoding="utf-8"?>
-<ds:datastoreItem xmlns:ds="http://schemas.openxmlformats.org/officeDocument/2006/customXml" ds:itemID="{1D738709-4E75-423A-A58E-A367BEE6EA78}"/>
+<ds:datastoreItem xmlns:ds="http://schemas.openxmlformats.org/officeDocument/2006/customXml" ds:itemID="{1A2AD3AA-B754-4655-957F-F1B126635C66}">
+  <ds:schemaRefs>
+    <ds:schemaRef ds:uri="http://schemas.microsoft.com/office/2006/metadata/contentType"/>
+    <ds:schemaRef ds:uri="http://schemas.microsoft.com/office/2006/metadata/properties/metaAttributes"/>
+    <ds:schemaRef ds:uri="http://www.w3.org/2001/XMLSchema"/>
+    <ds:schemaRef ds:uri="http://schemas.microsoft.com/office/2006/metadata/properties"/>
+    <ds:schemaRef ds:uri="123be271-b045-42f2-9f8f-350d6f8ef38d"/>
+    <ds:schemaRef ds:uri="36c75000-58b1-48ef-889f-834f55adc240"/>
+    <ds:schemaRef ds:uri="http://schemas.microsoft.com/office/2006/documentManagement/types"/>
+    <ds:schemaRef ds:uri="http://schemas.microsoft.com/office/infopath/2007/PartnerControls"/>
+    <ds:schemaRef ds:uri="http://schemas.openxmlformats.org/package/2006/metadata/core-properties"/>
+    <ds:schemaRef ds:uri="http://purl.org/dc/elements/1.1/"/>
+    <ds:schemaRef ds:uri="http://purl.org/dc/terms/"/>
+    <ds:schemaRef ds:uri="http://schemas.microsoft.com/internal/obd"/>
+  </ds:schemaRefs>
+</ds:datastoreItem>
 </file>
 
 <file path=customXml/itemProps3.xml><?xml version="1.0" encoding="utf-8"?>
-<ds:datastoreItem xmlns:ds="http://schemas.openxmlformats.org/officeDocument/2006/customXml" ds:itemID="{C7515DB5-DEF0-4F12-A4AA-38224E91E24A}"/>
+<ds:datastoreItem xmlns:ds="http://schemas.openxmlformats.org/officeDocument/2006/customXml" ds:itemID="{C7515DB5-DEF0-4F12-A4AA-38224E91E24A}">
+  <ds:schemaRefs>
+    <ds:schemaRef ds:uri="http://schemas.microsoft.com/office/2006/metadata/properties"/>
+    <ds:schemaRef ds:uri="http://schemas.microsoft.com/office/infopath/2007/PartnerControls"/>
+    <ds:schemaRef ds:uri="36c75000-58b1-48ef-889f-834f55adc240"/>
+    <ds:schemaRef ds:uri="123be271-b045-42f2-9f8f-350d6f8ef38d"/>
+  </ds:schemaRefs>
+</ds:datastoreItem>
 </file>
</xml_diff>